<commit_message>
Commit final changes and code
Commit final changes and code
</commit_message>
<xml_diff>
--- a/Project Proposal.docx
+++ b/Project Proposal.docx
@@ -6,67 +6,289 @@
       <w:pPr>
         <w:pStyle w:val="NormalWeb"/>
         <w:spacing w:before="150" w:beforeAutospacing="0" w:after="0" w:afterAutospacing="0"/>
-        <w:rPr>
-          <w:rFonts w:ascii="Roboto" w:hAnsi="Roboto"/>
-          <w:color w:val="2B2B2B"/>
-          <w:sz w:val="30"/>
-          <w:szCs w:val="30"/>
-        </w:rPr>
-      </w:pPr>
-      <w:r>
-        <w:rPr>
-          <w:rFonts w:ascii="Roboto" w:hAnsi="Roboto"/>
-          <w:color w:val="2B2B2B"/>
-          <w:sz w:val="30"/>
-          <w:szCs w:val="30"/>
-        </w:rPr>
-        <w:t>We are going to work on</w:t>
-      </w:r>
-      <w:r>
-        <w:rPr>
-          <w:rFonts w:ascii="Roboto" w:hAnsi="Roboto"/>
-          <w:color w:val="2B2B2B"/>
-          <w:sz w:val="30"/>
-          <w:szCs w:val="30"/>
-        </w:rPr>
-        <w:t xml:space="preserve"> the finance field </w:t>
-      </w:r>
-      <w:r>
-        <w:rPr>
-          <w:rFonts w:ascii="Roboto" w:hAnsi="Roboto"/>
-          <w:color w:val="2B2B2B"/>
-          <w:sz w:val="30"/>
-          <w:szCs w:val="30"/>
-        </w:rPr>
-        <w:t>for this project.</w:t>
-      </w:r>
-    </w:p>
-    <w:p>
-      <w:pPr>
-        <w:pStyle w:val="NormalWeb"/>
-        <w:spacing w:before="150" w:beforeAutospacing="0" w:after="0" w:afterAutospacing="0"/>
-        <w:rPr>
-          <w:rFonts w:ascii="Roboto" w:hAnsi="Roboto"/>
-          <w:color w:val="2B2B2B"/>
-          <w:sz w:val="30"/>
-          <w:szCs w:val="30"/>
-        </w:rPr>
-      </w:pPr>
-      <w:r>
-        <w:rPr>
-          <w:rFonts w:ascii="Roboto" w:hAnsi="Roboto"/>
-          <w:color w:val="2B2B2B"/>
-          <w:sz w:val="30"/>
-          <w:szCs w:val="30"/>
-        </w:rPr>
-        <w:t xml:space="preserve">The aim of our project is to find the relationship between Australia Reserve Bank </w:t>
-      </w:r>
-      <w:r>
-        <w:rPr>
-          <w:rFonts w:ascii="Roboto" w:hAnsi="Roboto"/>
-          <w:color w:val="2B2B2B"/>
-          <w:sz w:val="30"/>
-          <w:szCs w:val="30"/>
+        <w:jc w:val="center"/>
+        <w:rPr>
+          <w:rFonts w:ascii="Roboto" w:hAnsi="Roboto"/>
+          <w:b/>
+          <w:bCs/>
+          <w:color w:val="2B2B2B"/>
+        </w:rPr>
+      </w:pPr>
+      <w:r>
+        <w:rPr>
+          <w:rFonts w:ascii="Roboto" w:hAnsi="Roboto"/>
+          <w:b/>
+          <w:bCs/>
+          <w:color w:val="2B2B2B"/>
+        </w:rPr>
+        <w:t>PROJECT</w:t>
+      </w:r>
+      <w:r>
+        <w:rPr>
+          <w:rFonts w:ascii="Roboto" w:hAnsi="Roboto"/>
+          <w:b/>
+          <w:bCs/>
+          <w:color w:val="2B2B2B"/>
+        </w:rPr>
+        <w:t xml:space="preserve"> </w:t>
+      </w:r>
+      <w:r>
+        <w:rPr>
+          <w:rFonts w:ascii="Roboto" w:hAnsi="Roboto"/>
+          <w:b/>
+          <w:bCs/>
+          <w:color w:val="2B2B2B"/>
+        </w:rPr>
+        <w:t>PROPOSAL</w:t>
+      </w:r>
+    </w:p>
+    <w:p>
+      <w:pPr>
+        <w:pStyle w:val="NormalWeb"/>
+        <w:spacing w:before="150" w:beforeAutospacing="0" w:after="0" w:afterAutospacing="0"/>
+        <w:jc w:val="center"/>
+        <w:rPr>
+          <w:rFonts w:ascii="Roboto" w:hAnsi="Roboto"/>
+          <w:b/>
+          <w:bCs/>
+          <w:color w:val="2B2B2B"/>
+        </w:rPr>
+      </w:pPr>
+    </w:p>
+    <w:p>
+      <w:pPr>
+        <w:pStyle w:val="NormalWeb"/>
+        <w:spacing w:before="150" w:beforeAutospacing="0" w:after="0" w:afterAutospacing="0"/>
+        <w:rPr>
+          <w:rFonts w:ascii="Roboto" w:hAnsi="Roboto"/>
+          <w:color w:val="2B2B2B"/>
+        </w:rPr>
+      </w:pPr>
+      <w:r>
+        <w:rPr>
+          <w:rFonts w:ascii="Roboto" w:hAnsi="Roboto"/>
+          <w:b/>
+          <w:bCs/>
+          <w:color w:val="2B2B2B"/>
+        </w:rPr>
+        <w:t>Project Name:</w:t>
+      </w:r>
+      <w:r>
+        <w:rPr>
+          <w:rFonts w:ascii="Roboto" w:hAnsi="Roboto"/>
+          <w:color w:val="2B2B2B"/>
+        </w:rPr>
+        <w:t xml:space="preserve"> </w:t>
+      </w:r>
+      <w:r>
+        <w:rPr>
+          <w:rFonts w:ascii="Roboto" w:hAnsi="Roboto"/>
+          <w:color w:val="2B2B2B"/>
+        </w:rPr>
+        <w:t>The Observation</w:t>
+      </w:r>
+      <w:r>
+        <w:rPr>
+          <w:rFonts w:ascii="Roboto" w:hAnsi="Roboto"/>
+          <w:color w:val="2B2B2B"/>
+        </w:rPr>
+        <w:t>s</w:t>
+      </w:r>
+      <w:r>
+        <w:rPr>
+          <w:rFonts w:ascii="Roboto" w:hAnsi="Roboto"/>
+          <w:color w:val="2B2B2B"/>
+        </w:rPr>
+        <w:t xml:space="preserve"> </w:t>
+      </w:r>
+      <w:r>
+        <w:rPr>
+          <w:rFonts w:ascii="Roboto" w:hAnsi="Roboto"/>
+          <w:color w:val="2B2B2B"/>
+        </w:rPr>
+        <w:t xml:space="preserve">of Historical Interest Rate and Consumer Inflation Rate </w:t>
+      </w:r>
+      <w:r>
+        <w:rPr>
+          <w:rFonts w:ascii="Roboto" w:hAnsi="Roboto"/>
+          <w:color w:val="2B2B2B"/>
+        </w:rPr>
+        <w:t>datasets</w:t>
+      </w:r>
+    </w:p>
+    <w:p>
+      <w:pPr>
+        <w:pStyle w:val="NormalWeb"/>
+        <w:spacing w:before="150" w:beforeAutospacing="0" w:after="0" w:afterAutospacing="0"/>
+        <w:rPr>
+          <w:rFonts w:ascii="Roboto" w:hAnsi="Roboto"/>
+          <w:color w:val="2B2B2B"/>
+        </w:rPr>
+      </w:pPr>
+    </w:p>
+    <w:p>
+      <w:pPr>
+        <w:pStyle w:val="NormalWeb"/>
+        <w:spacing w:before="150" w:beforeAutospacing="0" w:after="0" w:afterAutospacing="0"/>
+        <w:rPr>
+          <w:rFonts w:ascii="Roboto" w:hAnsi="Roboto"/>
+          <w:color w:val="2B2B2B"/>
+        </w:rPr>
+      </w:pPr>
+      <w:r>
+        <w:rPr>
+          <w:rFonts w:ascii="Roboto" w:hAnsi="Roboto"/>
+          <w:b/>
+          <w:bCs/>
+          <w:color w:val="2B2B2B"/>
+        </w:rPr>
+        <w:t>Team Member</w:t>
+      </w:r>
+      <w:r>
+        <w:rPr>
+          <w:rFonts w:ascii="Roboto" w:hAnsi="Roboto"/>
+          <w:color w:val="2B2B2B"/>
+        </w:rPr>
+        <w:t>: Joshua</w:t>
+      </w:r>
+      <w:r>
+        <w:rPr>
+          <w:rFonts w:ascii="Roboto" w:hAnsi="Roboto"/>
+          <w:color w:val="2B2B2B"/>
+        </w:rPr>
+        <w:t xml:space="preserve"> Tean</w:t>
+      </w:r>
+      <w:r>
+        <w:rPr>
+          <w:rFonts w:ascii="Roboto" w:hAnsi="Roboto"/>
+          <w:color w:val="2B2B2B"/>
+        </w:rPr>
+        <w:t>, Yan Shao, Haodong</w:t>
+      </w:r>
+      <w:r>
+        <w:rPr>
+          <w:rFonts w:ascii="Roboto" w:hAnsi="Roboto"/>
+          <w:color w:val="2B2B2B"/>
+        </w:rPr>
+        <w:t xml:space="preserve"> Zhang</w:t>
+      </w:r>
+      <w:r>
+        <w:rPr>
+          <w:rFonts w:ascii="Roboto" w:hAnsi="Roboto"/>
+          <w:color w:val="2B2B2B"/>
+        </w:rPr>
+        <w:t xml:space="preserve">, </w:t>
+      </w:r>
+      <w:r>
+        <w:rPr>
+          <w:rFonts w:ascii="Roboto" w:hAnsi="Roboto"/>
+          <w:color w:val="2B2B2B"/>
+        </w:rPr>
+        <w:t>W</w:t>
+      </w:r>
+      <w:r>
+        <w:rPr>
+          <w:rFonts w:ascii="Roboto" w:hAnsi="Roboto"/>
+          <w:color w:val="2B2B2B"/>
+        </w:rPr>
+        <w:t>ilfred</w:t>
+      </w:r>
+      <w:r>
+        <w:rPr>
+          <w:rFonts w:ascii="Roboto" w:hAnsi="Roboto"/>
+          <w:color w:val="2B2B2B"/>
+        </w:rPr>
+        <w:t xml:space="preserve"> An</w:t>
+      </w:r>
+      <w:r>
+        <w:rPr>
+          <w:rFonts w:ascii="Roboto" w:hAnsi="Roboto"/>
+          <w:color w:val="2B2B2B"/>
+        </w:rPr>
+        <w:t>do</w:t>
+      </w:r>
+      <w:r>
+        <w:rPr>
+          <w:rFonts w:ascii="Roboto" w:hAnsi="Roboto"/>
+          <w:color w:val="2B2B2B"/>
+        </w:rPr>
+        <w:t>h</w:t>
+      </w:r>
+    </w:p>
+    <w:p>
+      <w:pPr>
+        <w:pStyle w:val="NormalWeb"/>
+        <w:spacing w:before="150" w:beforeAutospacing="0" w:after="0" w:afterAutospacing="0"/>
+        <w:rPr>
+          <w:rFonts w:ascii="Roboto" w:hAnsi="Roboto"/>
+          <w:color w:val="2B2B2B"/>
+        </w:rPr>
+      </w:pPr>
+    </w:p>
+    <w:p>
+      <w:pPr>
+        <w:pStyle w:val="NormalWeb"/>
+        <w:spacing w:before="150" w:beforeAutospacing="0" w:after="0" w:afterAutospacing="0"/>
+        <w:rPr>
+          <w:rFonts w:ascii="Roboto" w:hAnsi="Roboto"/>
+          <w:color w:val="2B2B2B"/>
+        </w:rPr>
+      </w:pPr>
+      <w:r>
+        <w:rPr>
+          <w:rFonts w:ascii="Roboto" w:hAnsi="Roboto"/>
+          <w:b/>
+          <w:bCs/>
+          <w:color w:val="2B2B2B"/>
+        </w:rPr>
+        <w:t>Objective:</w:t>
+      </w:r>
+      <w:r>
+        <w:rPr>
+          <w:rFonts w:ascii="Roboto" w:hAnsi="Roboto"/>
+          <w:color w:val="2B2B2B"/>
+        </w:rPr>
+        <w:t xml:space="preserve"> </w:t>
+      </w:r>
+      <w:r>
+        <w:rPr>
+          <w:rFonts w:ascii="Roboto" w:hAnsi="Roboto"/>
+          <w:color w:val="2B2B2B"/>
+        </w:rPr>
+        <w:t>The aim of our project is to</w:t>
+      </w:r>
+      <w:r>
+        <w:rPr>
+          <w:rFonts w:ascii="Roboto" w:hAnsi="Roboto"/>
+          <w:color w:val="2B2B2B"/>
+        </w:rPr>
+        <w:t xml:space="preserve"> use ETL concepts by utilising tools such as Jupyter and PostgreSQL</w:t>
+      </w:r>
+      <w:r>
+        <w:rPr>
+          <w:rFonts w:ascii="Roboto" w:hAnsi="Roboto"/>
+          <w:color w:val="2B2B2B"/>
+        </w:rPr>
+        <w:t xml:space="preserve"> to</w:t>
+      </w:r>
+      <w:r>
+        <w:rPr>
+          <w:rFonts w:ascii="Roboto" w:hAnsi="Roboto"/>
+          <w:color w:val="2B2B2B"/>
+        </w:rPr>
+        <w:t xml:space="preserve"> </w:t>
+      </w:r>
+      <w:r>
+        <w:rPr>
+          <w:rFonts w:ascii="Roboto" w:hAnsi="Roboto"/>
+          <w:color w:val="2B2B2B"/>
+        </w:rPr>
+        <w:t xml:space="preserve">find the relationship between Australia Reserve Bank </w:t>
+      </w:r>
+      <w:r>
+        <w:rPr>
+          <w:rFonts w:ascii="Roboto" w:hAnsi="Roboto"/>
+          <w:color w:val="2B2B2B"/>
         </w:rPr>
         <w:t>Histor</w:t>
       </w:r>
@@ -74,8 +296,6 @@
         <w:rPr>
           <w:rFonts w:ascii="Roboto" w:hAnsi="Roboto"/>
           <w:color w:val="2B2B2B"/>
-          <w:sz w:val="30"/>
-          <w:szCs w:val="30"/>
         </w:rPr>
         <w:t>ical</w:t>
       </w:r>
@@ -83,8 +303,6 @@
         <w:rPr>
           <w:rFonts w:ascii="Roboto" w:hAnsi="Roboto"/>
           <w:color w:val="2B2B2B"/>
-          <w:sz w:val="30"/>
-          <w:szCs w:val="30"/>
         </w:rPr>
         <w:t xml:space="preserve"> Interest Rate and Australia Consumer Inflation </w:t>
       </w:r>
@@ -92,8 +310,6 @@
         <w:rPr>
           <w:rFonts w:ascii="Roboto" w:hAnsi="Roboto"/>
           <w:color w:val="2B2B2B"/>
-          <w:sz w:val="30"/>
-          <w:szCs w:val="30"/>
         </w:rPr>
         <w:t>Rate</w:t>
       </w:r>
@@ -101,8 +317,6 @@
         <w:rPr>
           <w:rFonts w:ascii="Roboto" w:hAnsi="Roboto"/>
           <w:color w:val="2B2B2B"/>
-          <w:sz w:val="30"/>
-          <w:szCs w:val="30"/>
         </w:rPr>
         <w:t xml:space="preserve"> from 1960s. </w:t>
       </w:r>
@@ -114,57 +328,439 @@
         <w:rPr>
           <w:rFonts w:ascii="Roboto" w:hAnsi="Roboto"/>
           <w:color w:val="2B2B2B"/>
-          <w:sz w:val="30"/>
-          <w:szCs w:val="30"/>
-        </w:rPr>
-      </w:pPr>
-      <w:r>
-        <w:rPr>
-          <w:rFonts w:ascii="Roboto" w:hAnsi="Roboto"/>
-          <w:color w:val="2B2B2B"/>
-          <w:sz w:val="30"/>
-          <w:szCs w:val="30"/>
-        </w:rPr>
-        <w:t>The data source wil</w:t>
-      </w:r>
-      <w:r>
-        <w:rPr>
-          <w:rFonts w:ascii="Roboto" w:hAnsi="Roboto"/>
-          <w:color w:val="2B2B2B"/>
-          <w:sz w:val="30"/>
-          <w:szCs w:val="30"/>
-        </w:rPr>
-        <w:t>l from Reserve Bank of Australia</w:t>
-      </w:r>
-      <w:r>
-        <w:rPr>
-          <w:rFonts w:ascii="Roboto" w:hAnsi="Roboto"/>
-          <w:color w:val="2B2B2B"/>
-          <w:sz w:val="30"/>
-          <w:szCs w:val="30"/>
+        </w:rPr>
+      </w:pPr>
+      <w:r>
+        <w:rPr>
+          <w:rFonts w:ascii="Roboto" w:hAnsi="Roboto"/>
+          <w:color w:val="2B2B2B"/>
+        </w:rPr>
+        <w:t xml:space="preserve">We clean and transform the datasets so that it is ready for the data analysts for future analysis use. </w:t>
+      </w:r>
+    </w:p>
+    <w:p>
+      <w:pPr>
+        <w:pStyle w:val="NormalWeb"/>
+        <w:spacing w:before="150" w:beforeAutospacing="0" w:after="0" w:afterAutospacing="0"/>
+        <w:rPr>
+          <w:rFonts w:ascii="Roboto" w:hAnsi="Roboto"/>
+          <w:color w:val="2B2B2B"/>
+        </w:rPr>
+      </w:pPr>
+    </w:p>
+    <w:p>
+      <w:pPr>
+        <w:pStyle w:val="NormalWeb"/>
+        <w:spacing w:before="150" w:beforeAutospacing="0" w:after="0" w:afterAutospacing="0"/>
+        <w:rPr>
+          <w:rFonts w:ascii="Roboto" w:hAnsi="Roboto"/>
+          <w:color w:val="2B2B2B"/>
+        </w:rPr>
+      </w:pPr>
+      <w:r>
+        <w:rPr>
+          <w:rFonts w:ascii="Roboto" w:hAnsi="Roboto"/>
+          <w:b/>
+          <w:bCs/>
+          <w:color w:val="2B2B2B"/>
+        </w:rPr>
+        <w:t xml:space="preserve">Data Source: </w:t>
+      </w:r>
+      <w:r>
+        <w:rPr>
+          <w:rFonts w:ascii="Roboto" w:hAnsi="Roboto"/>
+          <w:color w:val="5B9BD5" w:themeColor="accent5"/>
+          <w:u w:val="single"/>
+        </w:rPr>
+        <w:t>https://www.rba.gov.au/statistics/tables/</w:t>
+      </w:r>
+      <w:r>
+        <w:rPr>
+          <w:rFonts w:ascii="Roboto" w:hAnsi="Roboto"/>
+          <w:color w:val="2B2B2B"/>
+        </w:rPr>
+        <w:t>from Reserve Bank of Australia</w:t>
+      </w:r>
+      <w:r>
+        <w:rPr>
+          <w:rFonts w:ascii="Roboto" w:hAnsi="Roboto"/>
+          <w:color w:val="2B2B2B"/>
+        </w:rPr>
+        <w:t>.</w:t>
+      </w:r>
+    </w:p>
+    <w:p>
+      <w:pPr>
+        <w:pStyle w:val="NormalWeb"/>
+        <w:spacing w:before="150" w:beforeAutospacing="0" w:after="0" w:afterAutospacing="0"/>
+        <w:rPr>
+          <w:rFonts w:ascii="Roboto" w:hAnsi="Roboto"/>
+          <w:color w:val="2B2B2B"/>
+        </w:rPr>
+      </w:pPr>
+    </w:p>
+    <w:p>
+      <w:pPr>
+        <w:pStyle w:val="NormalWeb"/>
+        <w:spacing w:before="150" w:beforeAutospacing="0" w:after="0" w:afterAutospacing="0"/>
+        <w:rPr>
+          <w:rFonts w:ascii="Roboto" w:hAnsi="Roboto"/>
+          <w:b/>
+          <w:bCs/>
+          <w:color w:val="2B2B2B"/>
+        </w:rPr>
+      </w:pPr>
+      <w:r>
+        <w:rPr>
+          <w:rFonts w:ascii="Roboto" w:hAnsi="Roboto"/>
+          <w:b/>
+          <w:bCs/>
+          <w:color w:val="2B2B2B"/>
+        </w:rPr>
+        <w:t>Phases of work:</w:t>
+      </w:r>
+    </w:p>
+    <w:p>
+      <w:pPr>
+        <w:pStyle w:val="NormalWeb"/>
+        <w:numPr>
+          <w:ilvl w:val="0"/>
+          <w:numId w:val="2"/>
+        </w:numPr>
+        <w:spacing w:before="150" w:beforeAutospacing="0" w:after="0" w:afterAutospacing="0"/>
+        <w:rPr>
+          <w:rFonts w:ascii="Roboto" w:hAnsi="Roboto"/>
+          <w:color w:val="2B2B2B"/>
+        </w:rPr>
+      </w:pPr>
+      <w:r>
+        <w:rPr>
+          <w:rFonts w:ascii="Roboto" w:hAnsi="Roboto"/>
+          <w:color w:val="2B2B2B"/>
+        </w:rPr>
+        <w:t>Import data</w:t>
+      </w:r>
+      <w:r>
+        <w:rPr>
+          <w:rFonts w:ascii="Roboto" w:hAnsi="Roboto"/>
+          <w:color w:val="2B2B2B"/>
         </w:rPr>
         <w:t xml:space="preserve"> </w:t>
       </w:r>
-      <w:r>
-        <w:rPr>
-          <w:rFonts w:ascii="Roboto" w:hAnsi="Roboto"/>
-          <w:color w:val="2B2B2B"/>
-          <w:sz w:val="30"/>
-          <w:szCs w:val="30"/>
-        </w:rPr>
-        <w:t>https://www.rba.gov.au/statistics/</w:t>
-      </w:r>
-      <w:r>
-        <w:rPr>
-          <w:rFonts w:ascii="Roboto" w:hAnsi="Roboto"/>
-          <w:color w:val="2B2B2B"/>
-          <w:sz w:val="30"/>
-          <w:szCs w:val="30"/>
-        </w:rPr>
-        <w:t>.</w:t>
-      </w:r>
-    </w:p>
-    <w:p/>
+    </w:p>
+    <w:p>
+      <w:pPr>
+        <w:pStyle w:val="NormalWeb"/>
+        <w:numPr>
+          <w:ilvl w:val="0"/>
+          <w:numId w:val="3"/>
+        </w:numPr>
+        <w:spacing w:before="150" w:beforeAutospacing="0" w:after="0" w:afterAutospacing="0"/>
+        <w:rPr>
+          <w:rFonts w:ascii="Roboto" w:hAnsi="Roboto"/>
+          <w:color w:val="2B2B2B"/>
+        </w:rPr>
+      </w:pPr>
+      <w:r>
+        <w:rPr>
+          <w:rFonts w:ascii="Roboto" w:hAnsi="Roboto"/>
+          <w:color w:val="2B2B2B"/>
+        </w:rPr>
+        <w:t xml:space="preserve">Data source 1: inflation </w:t>
+      </w:r>
+      <w:r>
+        <w:rPr>
+          <w:rFonts w:ascii="Roboto" w:hAnsi="Roboto"/>
+          <w:color w:val="2B2B2B"/>
+        </w:rPr>
+        <w:t>dataset</w:t>
+      </w:r>
+    </w:p>
+    <w:p>
+      <w:pPr>
+        <w:pStyle w:val="NormalWeb"/>
+        <w:numPr>
+          <w:ilvl w:val="0"/>
+          <w:numId w:val="3"/>
+        </w:numPr>
+        <w:spacing w:before="150" w:beforeAutospacing="0" w:after="0" w:afterAutospacing="0"/>
+        <w:rPr>
+          <w:rFonts w:ascii="Roboto" w:hAnsi="Roboto"/>
+          <w:color w:val="2B2B2B"/>
+        </w:rPr>
+      </w:pPr>
+      <w:r>
+        <w:rPr>
+          <w:rFonts w:ascii="Roboto" w:hAnsi="Roboto"/>
+          <w:color w:val="2B2B2B"/>
+        </w:rPr>
+        <w:t>Data source 2: interest</w:t>
+      </w:r>
+      <w:r>
+        <w:rPr>
+          <w:rFonts w:ascii="Roboto" w:hAnsi="Roboto"/>
+          <w:color w:val="2B2B2B"/>
+        </w:rPr>
+        <w:t xml:space="preserve"> dataset</w:t>
+      </w:r>
+    </w:p>
+    <w:p>
+      <w:pPr>
+        <w:pStyle w:val="NormalWeb"/>
+        <w:numPr>
+          <w:ilvl w:val="0"/>
+          <w:numId w:val="2"/>
+        </w:numPr>
+        <w:spacing w:before="150" w:beforeAutospacing="0" w:after="0" w:afterAutospacing="0"/>
+        <w:rPr>
+          <w:rFonts w:ascii="Roboto" w:hAnsi="Roboto"/>
+          <w:color w:val="2B2B2B"/>
+        </w:rPr>
+      </w:pPr>
+      <w:r>
+        <w:rPr>
+          <w:rFonts w:ascii="Roboto" w:hAnsi="Roboto"/>
+          <w:color w:val="2B2B2B"/>
+        </w:rPr>
+        <w:t>Data cleaning</w:t>
+      </w:r>
+      <w:r>
+        <w:rPr>
+          <w:rFonts w:ascii="Roboto" w:hAnsi="Roboto"/>
+          <w:color w:val="2B2B2B"/>
+        </w:rPr>
+        <w:t>, filtering</w:t>
+      </w:r>
+    </w:p>
+    <w:p>
+      <w:pPr>
+        <w:pStyle w:val="NormalWeb"/>
+        <w:numPr>
+          <w:ilvl w:val="0"/>
+          <w:numId w:val="4"/>
+        </w:numPr>
+        <w:spacing w:before="150" w:beforeAutospacing="0" w:after="0" w:afterAutospacing="0"/>
+        <w:rPr>
+          <w:rFonts w:ascii="Roboto" w:hAnsi="Roboto"/>
+          <w:color w:val="2B2B2B"/>
+        </w:rPr>
+      </w:pPr>
+      <w:r>
+        <w:rPr>
+          <w:rFonts w:ascii="Roboto" w:hAnsi="Roboto"/>
+          <w:color w:val="2B2B2B"/>
+        </w:rPr>
+        <w:t>drop null data</w:t>
+      </w:r>
+      <w:r>
+        <w:rPr>
+          <w:rFonts w:ascii="Roboto" w:hAnsi="Roboto"/>
+          <w:color w:val="2B2B2B"/>
+        </w:rPr>
+        <w:t xml:space="preserve"> and </w:t>
+      </w:r>
+      <w:r>
+        <w:rPr>
+          <w:rFonts w:ascii="Roboto" w:hAnsi="Roboto"/>
+          <w:color w:val="2B2B2B"/>
+        </w:rPr>
+        <w:t>skip some rows</w:t>
+      </w:r>
+    </w:p>
+    <w:p>
+      <w:pPr>
+        <w:pStyle w:val="NormalWeb"/>
+        <w:numPr>
+          <w:ilvl w:val="0"/>
+          <w:numId w:val="4"/>
+        </w:numPr>
+        <w:spacing w:before="150" w:beforeAutospacing="0" w:after="0" w:afterAutospacing="0"/>
+        <w:rPr>
+          <w:rFonts w:ascii="Roboto" w:hAnsi="Roboto"/>
+          <w:color w:val="2B2B2B"/>
+        </w:rPr>
+      </w:pPr>
+      <w:r>
+        <w:rPr>
+          <w:rFonts w:ascii="Roboto" w:hAnsi="Roboto"/>
+          <w:color w:val="2B2B2B"/>
+        </w:rPr>
+        <w:t>change column name</w:t>
+      </w:r>
+    </w:p>
+    <w:p>
+      <w:pPr>
+        <w:pStyle w:val="NormalWeb"/>
+        <w:numPr>
+          <w:ilvl w:val="0"/>
+          <w:numId w:val="2"/>
+        </w:numPr>
+        <w:spacing w:before="150" w:beforeAutospacing="0" w:after="0" w:afterAutospacing="0"/>
+        <w:rPr>
+          <w:rFonts w:ascii="Roboto" w:hAnsi="Roboto"/>
+          <w:color w:val="2B2B2B"/>
+        </w:rPr>
+      </w:pPr>
+      <w:r>
+        <w:rPr>
+          <w:rFonts w:ascii="Roboto" w:hAnsi="Roboto"/>
+          <w:color w:val="2B2B2B"/>
+        </w:rPr>
+        <w:t>Transform the data</w:t>
+      </w:r>
+    </w:p>
+    <w:p>
+      <w:pPr>
+        <w:pStyle w:val="NormalWeb"/>
+        <w:numPr>
+          <w:ilvl w:val="0"/>
+          <w:numId w:val="5"/>
+        </w:numPr>
+        <w:spacing w:before="150" w:beforeAutospacing="0" w:after="0" w:afterAutospacing="0"/>
+        <w:rPr>
+          <w:rFonts w:ascii="Roboto" w:hAnsi="Roboto"/>
+          <w:color w:val="2B2B2B"/>
+        </w:rPr>
+      </w:pPr>
+      <w:r>
+        <w:rPr>
+          <w:rFonts w:ascii="Roboto" w:hAnsi="Roboto"/>
+          <w:color w:val="2B2B2B"/>
+        </w:rPr>
+        <w:t>convert ‘date’ column</w:t>
+      </w:r>
+      <w:r>
+        <w:rPr>
+          <w:rFonts w:ascii="Roboto" w:hAnsi="Roboto"/>
+          <w:color w:val="2B2B2B"/>
+        </w:rPr>
+        <w:t>s</w:t>
+      </w:r>
+      <w:r>
+        <w:rPr>
+          <w:rFonts w:ascii="Roboto" w:hAnsi="Roboto"/>
+          <w:color w:val="2B2B2B"/>
+        </w:rPr>
+        <w:t xml:space="preserve"> to datetime </w:t>
+      </w:r>
+    </w:p>
+    <w:p>
+      <w:pPr>
+        <w:pStyle w:val="NormalWeb"/>
+        <w:numPr>
+          <w:ilvl w:val="0"/>
+          <w:numId w:val="5"/>
+        </w:numPr>
+        <w:spacing w:before="150" w:beforeAutospacing="0" w:after="0" w:afterAutospacing="0"/>
+        <w:rPr>
+          <w:rFonts w:ascii="Roboto" w:hAnsi="Roboto"/>
+          <w:color w:val="2B2B2B"/>
+        </w:rPr>
+      </w:pPr>
+      <w:r>
+        <w:rPr>
+          <w:rFonts w:ascii="Roboto" w:hAnsi="Roboto"/>
+          <w:color w:val="2B2B2B"/>
+        </w:rPr>
+        <w:t xml:space="preserve">rename data </w:t>
+      </w:r>
+      <w:r>
+        <w:rPr>
+          <w:rFonts w:ascii="Roboto" w:hAnsi="Roboto"/>
+          <w:color w:val="2B2B2B"/>
+        </w:rPr>
+        <w:t>columns</w:t>
+      </w:r>
+    </w:p>
+    <w:p>
+      <w:pPr>
+        <w:pStyle w:val="NormalWeb"/>
+        <w:numPr>
+          <w:ilvl w:val="0"/>
+          <w:numId w:val="5"/>
+        </w:numPr>
+        <w:spacing w:before="150" w:beforeAutospacing="0" w:after="0" w:afterAutospacing="0"/>
+        <w:rPr>
+          <w:rFonts w:ascii="Roboto" w:hAnsi="Roboto"/>
+          <w:color w:val="2B2B2B"/>
+        </w:rPr>
+      </w:pPr>
+      <w:r>
+        <w:rPr>
+          <w:rFonts w:ascii="Roboto" w:hAnsi="Roboto"/>
+          <w:color w:val="2B2B2B"/>
+        </w:rPr>
+        <w:t>combine monthly date into quarterly date using three months’ average value</w:t>
+      </w:r>
+    </w:p>
+    <w:p>
+      <w:pPr>
+        <w:pStyle w:val="NormalWeb"/>
+        <w:numPr>
+          <w:ilvl w:val="0"/>
+          <w:numId w:val="2"/>
+        </w:numPr>
+        <w:spacing w:before="150" w:beforeAutospacing="0" w:after="0" w:afterAutospacing="0"/>
+        <w:rPr>
+          <w:rFonts w:ascii="Roboto" w:hAnsi="Roboto"/>
+          <w:color w:val="2B2B2B"/>
+        </w:rPr>
+      </w:pPr>
+      <w:r>
+        <w:rPr>
+          <w:rFonts w:ascii="Roboto" w:hAnsi="Roboto"/>
+          <w:color w:val="2B2B2B"/>
+        </w:rPr>
+        <w:t>Load data into SQL database</w:t>
+      </w:r>
+    </w:p>
+    <w:p>
+      <w:pPr>
+        <w:pStyle w:val="NormalWeb"/>
+        <w:spacing w:before="150" w:beforeAutospacing="0" w:after="0" w:afterAutospacing="0"/>
+        <w:ind w:left="720"/>
+        <w:rPr>
+          <w:rFonts w:ascii="Roboto" w:hAnsi="Roboto"/>
+          <w:color w:val="2B2B2B"/>
+        </w:rPr>
+      </w:pPr>
+      <w:r>
+        <w:rPr>
+          <w:rFonts w:ascii="Roboto" w:hAnsi="Roboto"/>
+          <w:color w:val="2B2B2B"/>
+        </w:rPr>
+        <w:t>Both datasets were transformed into a relational database.</w:t>
+      </w:r>
+    </w:p>
+    <w:p>
+      <w:pPr>
+        <w:pStyle w:val="NormalWeb"/>
+        <w:numPr>
+          <w:ilvl w:val="0"/>
+          <w:numId w:val="2"/>
+        </w:numPr>
+        <w:spacing w:before="150" w:beforeAutospacing="0" w:after="0" w:afterAutospacing="0"/>
+        <w:rPr>
+          <w:rFonts w:ascii="Roboto" w:hAnsi="Roboto"/>
+          <w:color w:val="2B2B2B"/>
+        </w:rPr>
+      </w:pPr>
+      <w:r>
+        <w:rPr>
+          <w:rFonts w:ascii="Roboto" w:hAnsi="Roboto"/>
+          <w:color w:val="2B2B2B"/>
+        </w:rPr>
+        <w:t>Join two tables together for summary.</w:t>
+      </w:r>
+    </w:p>
+    <w:p>
+      <w:pPr>
+        <w:rPr>
+          <w:sz w:val="24"/>
+          <w:szCs w:val="24"/>
+        </w:rPr>
+      </w:pPr>
+    </w:p>
     <w:sectPr>
       <w:pgSz w:w="11906" w:h="16838"/>
       <w:pgMar w:top="1440" w:right="1440" w:bottom="1440" w:left="1440" w:header="708" w:footer="708" w:gutter="0"/>
@@ -326,8 +922,448 @@
       </w:rPr>
     </w:lvl>
   </w:abstractNum>
+  <w:abstractNum w:abstractNumId="1" w15:restartNumberingAfterBreak="0">
+    <w:nsid w:val="27EA00BE"/>
+    <w:multiLevelType w:val="hybridMultilevel"/>
+    <w:tmpl w:val="1048F118"/>
+    <w:lvl w:ilvl="0" w:tplc="0C09000F">
+      <w:start w:val="1"/>
+      <w:numFmt w:val="decimal"/>
+      <w:lvlText w:val="%1."/>
+      <w:lvlJc w:val="left"/>
+      <w:pPr>
+        <w:ind w:left="720" w:hanging="360"/>
+      </w:pPr>
+      <w:rPr>
+        <w:rFonts w:hint="default"/>
+      </w:rPr>
+    </w:lvl>
+    <w:lvl w:ilvl="1" w:tplc="0C090019" w:tentative="1">
+      <w:start w:val="1"/>
+      <w:numFmt w:val="lowerLetter"/>
+      <w:lvlText w:val="%2."/>
+      <w:lvlJc w:val="left"/>
+      <w:pPr>
+        <w:ind w:left="1440" w:hanging="360"/>
+      </w:pPr>
+    </w:lvl>
+    <w:lvl w:ilvl="2" w:tplc="0C09001B" w:tentative="1">
+      <w:start w:val="1"/>
+      <w:numFmt w:val="lowerRoman"/>
+      <w:lvlText w:val="%3."/>
+      <w:lvlJc w:val="right"/>
+      <w:pPr>
+        <w:ind w:left="2160" w:hanging="180"/>
+      </w:pPr>
+    </w:lvl>
+    <w:lvl w:ilvl="3" w:tplc="0C09000F" w:tentative="1">
+      <w:start w:val="1"/>
+      <w:numFmt w:val="decimal"/>
+      <w:lvlText w:val="%4."/>
+      <w:lvlJc w:val="left"/>
+      <w:pPr>
+        <w:ind w:left="2880" w:hanging="360"/>
+      </w:pPr>
+    </w:lvl>
+    <w:lvl w:ilvl="4" w:tplc="0C090019" w:tentative="1">
+      <w:start w:val="1"/>
+      <w:numFmt w:val="lowerLetter"/>
+      <w:lvlText w:val="%5."/>
+      <w:lvlJc w:val="left"/>
+      <w:pPr>
+        <w:ind w:left="3600" w:hanging="360"/>
+      </w:pPr>
+    </w:lvl>
+    <w:lvl w:ilvl="5" w:tplc="0C09001B" w:tentative="1">
+      <w:start w:val="1"/>
+      <w:numFmt w:val="lowerRoman"/>
+      <w:lvlText w:val="%6."/>
+      <w:lvlJc w:val="right"/>
+      <w:pPr>
+        <w:ind w:left="4320" w:hanging="180"/>
+      </w:pPr>
+    </w:lvl>
+    <w:lvl w:ilvl="6" w:tplc="0C09000F" w:tentative="1">
+      <w:start w:val="1"/>
+      <w:numFmt w:val="decimal"/>
+      <w:lvlText w:val="%7."/>
+      <w:lvlJc w:val="left"/>
+      <w:pPr>
+        <w:ind w:left="5040" w:hanging="360"/>
+      </w:pPr>
+    </w:lvl>
+    <w:lvl w:ilvl="7" w:tplc="0C090019" w:tentative="1">
+      <w:start w:val="1"/>
+      <w:numFmt w:val="lowerLetter"/>
+      <w:lvlText w:val="%8."/>
+      <w:lvlJc w:val="left"/>
+      <w:pPr>
+        <w:ind w:left="5760" w:hanging="360"/>
+      </w:pPr>
+    </w:lvl>
+    <w:lvl w:ilvl="8" w:tplc="0C09001B" w:tentative="1">
+      <w:start w:val="1"/>
+      <w:numFmt w:val="lowerRoman"/>
+      <w:lvlText w:val="%9."/>
+      <w:lvlJc w:val="right"/>
+      <w:pPr>
+        <w:ind w:left="6480" w:hanging="180"/>
+      </w:pPr>
+    </w:lvl>
+  </w:abstractNum>
+  <w:abstractNum w:abstractNumId="2" w15:restartNumberingAfterBreak="0">
+    <w:nsid w:val="30590315"/>
+    <w:multiLevelType w:val="hybridMultilevel"/>
+    <w:tmpl w:val="E5AEFEF6"/>
+    <w:lvl w:ilvl="0" w:tplc="0C090001">
+      <w:start w:val="1"/>
+      <w:numFmt w:val="bullet"/>
+      <w:lvlText w:val=""/>
+      <w:lvlJc w:val="left"/>
+      <w:pPr>
+        <w:ind w:left="1440" w:hanging="360"/>
+      </w:pPr>
+      <w:rPr>
+        <w:rFonts w:ascii="Symbol" w:hAnsi="Symbol" w:hint="default"/>
+      </w:rPr>
+    </w:lvl>
+    <w:lvl w:ilvl="1" w:tplc="0C090003" w:tentative="1">
+      <w:start w:val="1"/>
+      <w:numFmt w:val="bullet"/>
+      <w:lvlText w:val="o"/>
+      <w:lvlJc w:val="left"/>
+      <w:pPr>
+        <w:ind w:left="2160" w:hanging="360"/>
+      </w:pPr>
+      <w:rPr>
+        <w:rFonts w:ascii="Courier New" w:hAnsi="Courier New" w:cs="Courier New" w:hint="default"/>
+      </w:rPr>
+    </w:lvl>
+    <w:lvl w:ilvl="2" w:tplc="0C090005" w:tentative="1">
+      <w:start w:val="1"/>
+      <w:numFmt w:val="bullet"/>
+      <w:lvlText w:val=""/>
+      <w:lvlJc w:val="left"/>
+      <w:pPr>
+        <w:ind w:left="2880" w:hanging="360"/>
+      </w:pPr>
+      <w:rPr>
+        <w:rFonts w:ascii="Wingdings" w:hAnsi="Wingdings" w:hint="default"/>
+      </w:rPr>
+    </w:lvl>
+    <w:lvl w:ilvl="3" w:tplc="0C090001" w:tentative="1">
+      <w:start w:val="1"/>
+      <w:numFmt w:val="bullet"/>
+      <w:lvlText w:val=""/>
+      <w:lvlJc w:val="left"/>
+      <w:pPr>
+        <w:ind w:left="3600" w:hanging="360"/>
+      </w:pPr>
+      <w:rPr>
+        <w:rFonts w:ascii="Symbol" w:hAnsi="Symbol" w:hint="default"/>
+      </w:rPr>
+    </w:lvl>
+    <w:lvl w:ilvl="4" w:tplc="0C090003" w:tentative="1">
+      <w:start w:val="1"/>
+      <w:numFmt w:val="bullet"/>
+      <w:lvlText w:val="o"/>
+      <w:lvlJc w:val="left"/>
+      <w:pPr>
+        <w:ind w:left="4320" w:hanging="360"/>
+      </w:pPr>
+      <w:rPr>
+        <w:rFonts w:ascii="Courier New" w:hAnsi="Courier New" w:cs="Courier New" w:hint="default"/>
+      </w:rPr>
+    </w:lvl>
+    <w:lvl w:ilvl="5" w:tplc="0C090005" w:tentative="1">
+      <w:start w:val="1"/>
+      <w:numFmt w:val="bullet"/>
+      <w:lvlText w:val=""/>
+      <w:lvlJc w:val="left"/>
+      <w:pPr>
+        <w:ind w:left="5040" w:hanging="360"/>
+      </w:pPr>
+      <w:rPr>
+        <w:rFonts w:ascii="Wingdings" w:hAnsi="Wingdings" w:hint="default"/>
+      </w:rPr>
+    </w:lvl>
+    <w:lvl w:ilvl="6" w:tplc="0C090001" w:tentative="1">
+      <w:start w:val="1"/>
+      <w:numFmt w:val="bullet"/>
+      <w:lvlText w:val=""/>
+      <w:lvlJc w:val="left"/>
+      <w:pPr>
+        <w:ind w:left="5760" w:hanging="360"/>
+      </w:pPr>
+      <w:rPr>
+        <w:rFonts w:ascii="Symbol" w:hAnsi="Symbol" w:hint="default"/>
+      </w:rPr>
+    </w:lvl>
+    <w:lvl w:ilvl="7" w:tplc="0C090003" w:tentative="1">
+      <w:start w:val="1"/>
+      <w:numFmt w:val="bullet"/>
+      <w:lvlText w:val="o"/>
+      <w:lvlJc w:val="left"/>
+      <w:pPr>
+        <w:ind w:left="6480" w:hanging="360"/>
+      </w:pPr>
+      <w:rPr>
+        <w:rFonts w:ascii="Courier New" w:hAnsi="Courier New" w:cs="Courier New" w:hint="default"/>
+      </w:rPr>
+    </w:lvl>
+    <w:lvl w:ilvl="8" w:tplc="0C090005" w:tentative="1">
+      <w:start w:val="1"/>
+      <w:numFmt w:val="bullet"/>
+      <w:lvlText w:val=""/>
+      <w:lvlJc w:val="left"/>
+      <w:pPr>
+        <w:ind w:left="7200" w:hanging="360"/>
+      </w:pPr>
+      <w:rPr>
+        <w:rFonts w:ascii="Wingdings" w:hAnsi="Wingdings" w:hint="default"/>
+      </w:rPr>
+    </w:lvl>
+  </w:abstractNum>
+  <w:abstractNum w:abstractNumId="3" w15:restartNumberingAfterBreak="0">
+    <w:nsid w:val="423D67C2"/>
+    <w:multiLevelType w:val="hybridMultilevel"/>
+    <w:tmpl w:val="7C08ABEE"/>
+    <w:lvl w:ilvl="0" w:tplc="0C090001">
+      <w:start w:val="1"/>
+      <w:numFmt w:val="bullet"/>
+      <w:lvlText w:val=""/>
+      <w:lvlJc w:val="left"/>
+      <w:pPr>
+        <w:ind w:left="1440" w:hanging="360"/>
+      </w:pPr>
+      <w:rPr>
+        <w:rFonts w:ascii="Symbol" w:hAnsi="Symbol" w:hint="default"/>
+      </w:rPr>
+    </w:lvl>
+    <w:lvl w:ilvl="1" w:tplc="0C090003" w:tentative="1">
+      <w:start w:val="1"/>
+      <w:numFmt w:val="bullet"/>
+      <w:lvlText w:val="o"/>
+      <w:lvlJc w:val="left"/>
+      <w:pPr>
+        <w:ind w:left="2160" w:hanging="360"/>
+      </w:pPr>
+      <w:rPr>
+        <w:rFonts w:ascii="Courier New" w:hAnsi="Courier New" w:cs="Courier New" w:hint="default"/>
+      </w:rPr>
+    </w:lvl>
+    <w:lvl w:ilvl="2" w:tplc="0C090005" w:tentative="1">
+      <w:start w:val="1"/>
+      <w:numFmt w:val="bullet"/>
+      <w:lvlText w:val=""/>
+      <w:lvlJc w:val="left"/>
+      <w:pPr>
+        <w:ind w:left="2880" w:hanging="360"/>
+      </w:pPr>
+      <w:rPr>
+        <w:rFonts w:ascii="Wingdings" w:hAnsi="Wingdings" w:hint="default"/>
+      </w:rPr>
+    </w:lvl>
+    <w:lvl w:ilvl="3" w:tplc="0C090001" w:tentative="1">
+      <w:start w:val="1"/>
+      <w:numFmt w:val="bullet"/>
+      <w:lvlText w:val=""/>
+      <w:lvlJc w:val="left"/>
+      <w:pPr>
+        <w:ind w:left="3600" w:hanging="360"/>
+      </w:pPr>
+      <w:rPr>
+        <w:rFonts w:ascii="Symbol" w:hAnsi="Symbol" w:hint="default"/>
+      </w:rPr>
+    </w:lvl>
+    <w:lvl w:ilvl="4" w:tplc="0C090003" w:tentative="1">
+      <w:start w:val="1"/>
+      <w:numFmt w:val="bullet"/>
+      <w:lvlText w:val="o"/>
+      <w:lvlJc w:val="left"/>
+      <w:pPr>
+        <w:ind w:left="4320" w:hanging="360"/>
+      </w:pPr>
+      <w:rPr>
+        <w:rFonts w:ascii="Courier New" w:hAnsi="Courier New" w:cs="Courier New" w:hint="default"/>
+      </w:rPr>
+    </w:lvl>
+    <w:lvl w:ilvl="5" w:tplc="0C090005" w:tentative="1">
+      <w:start w:val="1"/>
+      <w:numFmt w:val="bullet"/>
+      <w:lvlText w:val=""/>
+      <w:lvlJc w:val="left"/>
+      <w:pPr>
+        <w:ind w:left="5040" w:hanging="360"/>
+      </w:pPr>
+      <w:rPr>
+        <w:rFonts w:ascii="Wingdings" w:hAnsi="Wingdings" w:hint="default"/>
+      </w:rPr>
+    </w:lvl>
+    <w:lvl w:ilvl="6" w:tplc="0C090001" w:tentative="1">
+      <w:start w:val="1"/>
+      <w:numFmt w:val="bullet"/>
+      <w:lvlText w:val=""/>
+      <w:lvlJc w:val="left"/>
+      <w:pPr>
+        <w:ind w:left="5760" w:hanging="360"/>
+      </w:pPr>
+      <w:rPr>
+        <w:rFonts w:ascii="Symbol" w:hAnsi="Symbol" w:hint="default"/>
+      </w:rPr>
+    </w:lvl>
+    <w:lvl w:ilvl="7" w:tplc="0C090003" w:tentative="1">
+      <w:start w:val="1"/>
+      <w:numFmt w:val="bullet"/>
+      <w:lvlText w:val="o"/>
+      <w:lvlJc w:val="left"/>
+      <w:pPr>
+        <w:ind w:left="6480" w:hanging="360"/>
+      </w:pPr>
+      <w:rPr>
+        <w:rFonts w:ascii="Courier New" w:hAnsi="Courier New" w:cs="Courier New" w:hint="default"/>
+      </w:rPr>
+    </w:lvl>
+    <w:lvl w:ilvl="8" w:tplc="0C090005" w:tentative="1">
+      <w:start w:val="1"/>
+      <w:numFmt w:val="bullet"/>
+      <w:lvlText w:val=""/>
+      <w:lvlJc w:val="left"/>
+      <w:pPr>
+        <w:ind w:left="7200" w:hanging="360"/>
+      </w:pPr>
+      <w:rPr>
+        <w:rFonts w:ascii="Wingdings" w:hAnsi="Wingdings" w:hint="default"/>
+      </w:rPr>
+    </w:lvl>
+  </w:abstractNum>
+  <w:abstractNum w:abstractNumId="4" w15:restartNumberingAfterBreak="0">
+    <w:nsid w:val="61485758"/>
+    <w:multiLevelType w:val="hybridMultilevel"/>
+    <w:tmpl w:val="099E3CB4"/>
+    <w:lvl w:ilvl="0" w:tplc="0C090001">
+      <w:start w:val="1"/>
+      <w:numFmt w:val="bullet"/>
+      <w:lvlText w:val=""/>
+      <w:lvlJc w:val="left"/>
+      <w:pPr>
+        <w:ind w:left="1440" w:hanging="360"/>
+      </w:pPr>
+      <w:rPr>
+        <w:rFonts w:ascii="Symbol" w:hAnsi="Symbol" w:hint="default"/>
+      </w:rPr>
+    </w:lvl>
+    <w:lvl w:ilvl="1" w:tplc="0C090003" w:tentative="1">
+      <w:start w:val="1"/>
+      <w:numFmt w:val="bullet"/>
+      <w:lvlText w:val="o"/>
+      <w:lvlJc w:val="left"/>
+      <w:pPr>
+        <w:ind w:left="2160" w:hanging="360"/>
+      </w:pPr>
+      <w:rPr>
+        <w:rFonts w:ascii="Courier New" w:hAnsi="Courier New" w:cs="Courier New" w:hint="default"/>
+      </w:rPr>
+    </w:lvl>
+    <w:lvl w:ilvl="2" w:tplc="0C090005" w:tentative="1">
+      <w:start w:val="1"/>
+      <w:numFmt w:val="bullet"/>
+      <w:lvlText w:val=""/>
+      <w:lvlJc w:val="left"/>
+      <w:pPr>
+        <w:ind w:left="2880" w:hanging="360"/>
+      </w:pPr>
+      <w:rPr>
+        <w:rFonts w:ascii="Wingdings" w:hAnsi="Wingdings" w:hint="default"/>
+      </w:rPr>
+    </w:lvl>
+    <w:lvl w:ilvl="3" w:tplc="0C090001" w:tentative="1">
+      <w:start w:val="1"/>
+      <w:numFmt w:val="bullet"/>
+      <w:lvlText w:val=""/>
+      <w:lvlJc w:val="left"/>
+      <w:pPr>
+        <w:ind w:left="3600" w:hanging="360"/>
+      </w:pPr>
+      <w:rPr>
+        <w:rFonts w:ascii="Symbol" w:hAnsi="Symbol" w:hint="default"/>
+      </w:rPr>
+    </w:lvl>
+    <w:lvl w:ilvl="4" w:tplc="0C090003" w:tentative="1">
+      <w:start w:val="1"/>
+      <w:numFmt w:val="bullet"/>
+      <w:lvlText w:val="o"/>
+      <w:lvlJc w:val="left"/>
+      <w:pPr>
+        <w:ind w:left="4320" w:hanging="360"/>
+      </w:pPr>
+      <w:rPr>
+        <w:rFonts w:ascii="Courier New" w:hAnsi="Courier New" w:cs="Courier New" w:hint="default"/>
+      </w:rPr>
+    </w:lvl>
+    <w:lvl w:ilvl="5" w:tplc="0C090005" w:tentative="1">
+      <w:start w:val="1"/>
+      <w:numFmt w:val="bullet"/>
+      <w:lvlText w:val=""/>
+      <w:lvlJc w:val="left"/>
+      <w:pPr>
+        <w:ind w:left="5040" w:hanging="360"/>
+      </w:pPr>
+      <w:rPr>
+        <w:rFonts w:ascii="Wingdings" w:hAnsi="Wingdings" w:hint="default"/>
+      </w:rPr>
+    </w:lvl>
+    <w:lvl w:ilvl="6" w:tplc="0C090001" w:tentative="1">
+      <w:start w:val="1"/>
+      <w:numFmt w:val="bullet"/>
+      <w:lvlText w:val=""/>
+      <w:lvlJc w:val="left"/>
+      <w:pPr>
+        <w:ind w:left="5760" w:hanging="360"/>
+      </w:pPr>
+      <w:rPr>
+        <w:rFonts w:ascii="Symbol" w:hAnsi="Symbol" w:hint="default"/>
+      </w:rPr>
+    </w:lvl>
+    <w:lvl w:ilvl="7" w:tplc="0C090003" w:tentative="1">
+      <w:start w:val="1"/>
+      <w:numFmt w:val="bullet"/>
+      <w:lvlText w:val="o"/>
+      <w:lvlJc w:val="left"/>
+      <w:pPr>
+        <w:ind w:left="6480" w:hanging="360"/>
+      </w:pPr>
+      <w:rPr>
+        <w:rFonts w:ascii="Courier New" w:hAnsi="Courier New" w:cs="Courier New" w:hint="default"/>
+      </w:rPr>
+    </w:lvl>
+    <w:lvl w:ilvl="8" w:tplc="0C090005" w:tentative="1">
+      <w:start w:val="1"/>
+      <w:numFmt w:val="bullet"/>
+      <w:lvlText w:val=""/>
+      <w:lvlJc w:val="left"/>
+      <w:pPr>
+        <w:ind w:left="7200" w:hanging="360"/>
+      </w:pPr>
+      <w:rPr>
+        <w:rFonts w:ascii="Wingdings" w:hAnsi="Wingdings" w:hint="default"/>
+      </w:rPr>
+    </w:lvl>
+  </w:abstractNum>
   <w:num w:numId="1" w16cid:durableId="1007947449">
     <w:abstractNumId w:val="0"/>
+  </w:num>
+  <w:num w:numId="2" w16cid:durableId="429279316">
+    <w:abstractNumId w:val="1"/>
+  </w:num>
+  <w:num w:numId="3" w16cid:durableId="496308319">
+    <w:abstractNumId w:val="2"/>
+  </w:num>
+  <w:num w:numId="4" w16cid:durableId="800029296">
+    <w:abstractNumId w:val="4"/>
+  </w:num>
+  <w:num w:numId="5" w16cid:durableId="456066996">
+    <w:abstractNumId w:val="3"/>
   </w:num>
 </w:numbering>
 </file>
@@ -774,6 +1810,29 @@
       <w:szCs w:val="24"/>
     </w:rPr>
   </w:style>
+  <w:style w:type="character" w:styleId="Hyperlink">
+    <w:name w:val="Hyperlink"/>
+    <w:basedOn w:val="DefaultParagraphFont"/>
+    <w:uiPriority w:val="99"/>
+    <w:unhideWhenUsed/>
+    <w:rsid w:val="004B59B2"/>
+    <w:rPr>
+      <w:color w:val="0563C1" w:themeColor="hyperlink"/>
+      <w:u w:val="single"/>
+    </w:rPr>
+  </w:style>
+  <w:style w:type="character" w:styleId="UnresolvedMention">
+    <w:name w:val="Unresolved Mention"/>
+    <w:basedOn w:val="DefaultParagraphFont"/>
+    <w:uiPriority w:val="99"/>
+    <w:semiHidden/>
+    <w:unhideWhenUsed/>
+    <w:rsid w:val="004B59B2"/>
+    <w:rPr>
+      <w:color w:val="605E5C"/>
+      <w:shd w:val="clear" w:color="auto" w:fill="E1DFDD"/>
+    </w:rPr>
+  </w:style>
 </w:styles>
 </file>
 

</xml_diff>